<commit_message>
mise en forme fiches stata + quarto render global
</commit_message>
<xml_diff>
--- a/docs/Stata/assist/posts/gjoint/gjoint.docx
+++ b/docs/Stata/assist/posts/gjoint/gjoint.docx
@@ -7,52 +7,24 @@
         <w:pStyle w:val="Title"/>
       </w:pPr>
       <w:r>
-        <w:rPr>
-          <w:bCs/>
-          <w:b/>
-        </w:rPr>
         <w:t xml:space="preserve">Distributions</w:t>
       </w:r>
       <w:r>
-        <w:rPr>
-          <w:bCs/>
-          <w:b/>
-        </w:rPr>
-        <w:t xml:space="preserve"> </w:t>
-      </w:r>
-      <w:r>
-        <w:rPr>
-          <w:bCs/>
-          <w:b/>
-        </w:rPr>
+        <w:t xml:space="preserve"> </w:t>
+      </w:r>
+      <w:r>
         <w:t xml:space="preserve">croisées</w:t>
       </w:r>
       <w:r>
-        <w:rPr>
-          <w:bCs/>
-          <w:b/>
-        </w:rPr>
-        <w:t xml:space="preserve"> </w:t>
-      </w:r>
-      <w:r>
-        <w:rPr>
-          <w:bCs/>
-          <w:b/>
-        </w:rPr>
+        <w:t xml:space="preserve"> </w:t>
+      </w:r>
+      <w:r>
         <w:t xml:space="preserve">avec</w:t>
       </w:r>
       <w:r>
-        <w:rPr>
-          <w:bCs/>
-          <w:b/>
-        </w:rPr>
-        <w:t xml:space="preserve"> </w:t>
-      </w:r>
-      <w:r>
-        <w:rPr>
-          <w:bCs/>
-          <w:b/>
-        </w:rPr>
+        <w:t xml:space="preserve"> </w:t>
+      </w:r>
+      <w:r>
         <w:t xml:space="preserve">gjoint</w:t>
       </w:r>
     </w:p>

</xml_diff>